<commit_message>
MongoDB SETUP n QUieries
</commit_message>
<xml_diff>
--- a/Assignment/21BCP362_Assignment_2.docx
+++ b/Assignment/21BCP362_Assignment_2.docx
@@ -20,16 +20,7 @@
           <w:sz w:val="28"/>
           <w:szCs w:val="28"/>
         </w:rPr>
-        <w:t>Lab – 0</w:t>
-      </w:r>
-      <w:r>
-        <w:rPr>
-          <w:b/>
-          <w:bCs/>
-          <w:sz w:val="28"/>
-          <w:szCs w:val="28"/>
-        </w:rPr>
-        <w:t>2</w:t>
+        <w:t>Lab – 02</w:t>
       </w:r>
     </w:p>
     <w:p>
@@ -4672,16 +4663,7 @@
           <w:sz w:val="36"/>
           <w:szCs w:val="36"/>
         </w:rPr>
-        <w:t>server.js</w:t>
-      </w:r>
-      <w:r>
-        <w:rPr>
-          <w:rStyle w:val="eop"/>
-          <w:rFonts w:ascii="Arial" w:hAnsi="Arial" w:cs="Arial"/>
-          <w:sz w:val="36"/>
-          <w:szCs w:val="36"/>
-        </w:rPr>
-        <w:t xml:space="preserve"> </w:t>
+        <w:t xml:space="preserve">server.js </w:t>
       </w:r>
     </w:p>
     <w:p>
@@ -6445,55 +6427,11 @@
     </w:p>
     <w:p>
       <w:pPr>
-        <w:pStyle w:val="paragraph"/>
-        <w:spacing w:before="0" w:beforeAutospacing="0" w:after="0" w:afterAutospacing="0"/>
-        <w:textAlignment w:val="baseline"/>
-        <w:rPr>
-          <w:rFonts w:ascii="Menlo" w:hAnsi="Menlo" w:cs="Menlo"/>
-          <w:color w:val="0D0D0D" w:themeColor="text1" w:themeTint="F2"/>
-          <w:sz w:val="32"/>
-          <w:szCs w:val="32"/>
-          <w:shd w:val="clear" w:color="auto" w:fill="FFFFFF"/>
+        <w:rPr>
+          <w:rStyle w:val="Hyperlink"/>
         </w:rPr>
       </w:pPr>
       <w:hyperlink r:id="rId8" w:history="1">
-        <w:r>
-          <w:rPr>
-            <w:rStyle w:val="Hyperlink"/>
-            <w:rFonts w:ascii="Menlo" w:hAnsi="Menlo" w:cs="Menlo"/>
-            <w:color w:val="0D0D0D" w:themeColor="text1" w:themeTint="F2"/>
-            <w:sz w:val="32"/>
-            <w:szCs w:val="32"/>
-            <w:shd w:val="clear" w:color="auto" w:fill="FFFFFF"/>
-          </w:rPr>
-          <w:t>GITHUB_RA</w:t>
-        </w:r>
-        <w:r>
-          <w:rPr>
-            <w:rStyle w:val="Hyperlink"/>
-            <w:rFonts w:ascii="Menlo" w:hAnsi="Menlo" w:cs="Menlo"/>
-            <w:color w:val="0D0D0D" w:themeColor="text1" w:themeTint="F2"/>
-            <w:sz w:val="32"/>
-            <w:szCs w:val="32"/>
-            <w:shd w:val="clear" w:color="auto" w:fill="FFFFFF"/>
-          </w:rPr>
-          <w:t>W</w:t>
-        </w:r>
-        <w:r>
-          <w:rPr>
-            <w:rStyle w:val="Hyperlink"/>
-            <w:rFonts w:ascii="Menlo" w:hAnsi="Menlo" w:cs="Menlo"/>
-            <w:color w:val="0D0D0D" w:themeColor="text1" w:themeTint="F2"/>
-            <w:sz w:val="32"/>
-            <w:szCs w:val="32"/>
-            <w:shd w:val="clear" w:color="auto" w:fill="FFFFFF"/>
-          </w:rPr>
-          <w:t>_CODE</w:t>
-        </w:r>
-      </w:hyperlink>
-    </w:p>
-    <w:p>
-      <w:hyperlink r:id="rId9" w:history="1">
         <w:r>
           <w:rPr>
             <w:rStyle w:val="Hyperlink"/>
@@ -6502,7 +6440,6 @@
         </w:r>
       </w:hyperlink>
     </w:p>
-    <w:p/>
     <w:p>
       <w:pPr>
         <w:rPr>
@@ -6519,7 +6456,7 @@
           <w:sz w:val="36"/>
           <w:szCs w:val="36"/>
         </w:rPr>
-        <w:t xml:space="preserve">Starting </w:t>
+        <w:t xml:space="preserve">Starting Server </w:t>
       </w:r>
     </w:p>
     <w:p>
@@ -6537,13 +6474,13 @@
           <w14:ligatures w14:val="standardContextual"/>
         </w:rPr>
         <w:drawing>
-          <wp:anchor distT="0" distB="0" distL="114300" distR="114300" simplePos="0" relativeHeight="251659264" behindDoc="0" locked="0" layoutInCell="1" allowOverlap="1">
+          <wp:anchor distT="0" distB="0" distL="114300" distR="114300" simplePos="0" relativeHeight="251666432" behindDoc="1" locked="0" layoutInCell="1" allowOverlap="1" wp14:anchorId="34177904" wp14:editId="038A5F01">
             <wp:simplePos x="0" y="0"/>
             <wp:positionH relativeFrom="column">
-              <wp:posOffset>827674</wp:posOffset>
+              <wp:posOffset>915939</wp:posOffset>
             </wp:positionH>
             <wp:positionV relativeFrom="paragraph">
-              <wp:posOffset>111760</wp:posOffset>
+              <wp:posOffset>188485</wp:posOffset>
             </wp:positionV>
             <wp:extent cx="3728013" cy="1039446"/>
             <wp:effectExtent l="0" t="0" r="0" b="2540"/>
@@ -6560,7 +6497,7 @@
                     <pic:cNvPicPr/>
                   </pic:nvPicPr>
                   <pic:blipFill>
-                    <a:blip r:embed="rId10">
+                    <a:blip r:embed="rId9">
                       <a:extLst>
                         <a:ext uri="{28A0092B-C50C-407E-A947-70E740481C1C}">
                           <a14:useLocalDpi xmlns:a14="http://schemas.microsoft.com/office/drawing/2010/main" val="0"/>
@@ -6632,21 +6569,31 @@
           <w:szCs w:val="36"/>
         </w:rPr>
       </w:pPr>
+    </w:p>
+    <w:p>
+      <w:pPr>
+        <w:rPr>
+          <w:rStyle w:val="eop"/>
+          <w:rFonts w:ascii="Arial" w:hAnsi="Arial" w:cs="Arial"/>
+          <w:sz w:val="36"/>
+          <w:szCs w:val="36"/>
+        </w:rPr>
+      </w:pPr>
       <w:r>
         <w:rPr>
           <w:noProof/>
           <w14:ligatures w14:val="standardContextual"/>
         </w:rPr>
         <w:drawing>
-          <wp:anchor distT="0" distB="0" distL="114300" distR="114300" simplePos="0" relativeHeight="251658240" behindDoc="0" locked="0" layoutInCell="1" allowOverlap="1">
+          <wp:anchor distT="0" distB="0" distL="114300" distR="114300" simplePos="0" relativeHeight="251665408" behindDoc="0" locked="0" layoutInCell="1" allowOverlap="1" wp14:anchorId="6E6B66F4" wp14:editId="29598452">
             <wp:simplePos x="0" y="0"/>
-            <wp:positionH relativeFrom="column">
-              <wp:posOffset>438785</wp:posOffset>
+            <wp:positionH relativeFrom="margin">
+              <wp:posOffset>397400</wp:posOffset>
             </wp:positionH>
-            <wp:positionV relativeFrom="paragraph">
-              <wp:posOffset>94615</wp:posOffset>
+            <wp:positionV relativeFrom="margin">
+              <wp:posOffset>6109031</wp:posOffset>
             </wp:positionV>
-            <wp:extent cx="5011615" cy="2238093"/>
+            <wp:extent cx="5011420" cy="2237740"/>
             <wp:effectExtent l="0" t="0" r="5080" b="0"/>
             <wp:wrapNone/>
             <wp:docPr id="352487358" name="Picture 2"/>
@@ -6661,7 +6608,7 @@
                     <pic:cNvPicPr/>
                   </pic:nvPicPr>
                   <pic:blipFill>
-                    <a:blip r:embed="rId11" cstate="print">
+                    <a:blip r:embed="rId10" cstate="print">
                       <a:extLst>
                         <a:ext uri="{28A0092B-C50C-407E-A947-70E740481C1C}">
                           <a14:useLocalDpi xmlns:a14="http://schemas.microsoft.com/office/drawing/2010/main" val="0"/>
@@ -6675,7 +6622,7 @@
                   <pic:spPr>
                     <a:xfrm>
                       <a:off x="0" y="0"/>
-                      <a:ext cx="5011615" cy="2238093"/>
+                      <a:ext cx="5011420" cy="2237740"/>
                     </a:xfrm>
                     <a:prstGeom prst="rect">
                       <a:avLst/>
@@ -6728,9 +6675,6 @@
       <w:pPr>
         <w:rPr>
           <w:rStyle w:val="eop"/>
-          <w:rFonts w:ascii="Arial" w:hAnsi="Arial" w:cs="Arial"/>
-          <w:sz w:val="36"/>
-          <w:szCs w:val="36"/>
         </w:rPr>
       </w:pPr>
     </w:p>
@@ -6738,9 +6682,13 @@
       <w:pPr>
         <w:rPr>
           <w:rStyle w:val="eop"/>
-          <w:rFonts w:ascii="Arial" w:hAnsi="Arial" w:cs="Arial"/>
-          <w:sz w:val="36"/>
-          <w:szCs w:val="36"/>
+        </w:rPr>
+      </w:pPr>
+    </w:p>
+    <w:p>
+      <w:pPr>
+        <w:rPr>
+          <w:rStyle w:val="eop"/>
         </w:rPr>
       </w:pPr>
     </w:p>
@@ -6802,7 +6750,7 @@
           <w14:ligatures w14:val="standardContextual"/>
         </w:rPr>
         <w:drawing>
-          <wp:anchor distT="0" distB="0" distL="114300" distR="114300" simplePos="0" relativeHeight="251661312" behindDoc="0" locked="0" layoutInCell="1" allowOverlap="1">
+          <wp:anchor distT="0" distB="0" distL="114300" distR="114300" simplePos="0" relativeHeight="251669504" behindDoc="0" locked="0" layoutInCell="1" allowOverlap="1" wp14:anchorId="5308BF9B" wp14:editId="11AB737B">
             <wp:simplePos x="0" y="0"/>
             <wp:positionH relativeFrom="column">
               <wp:posOffset>-808</wp:posOffset>
@@ -6825,7 +6773,7 @@
                     <pic:cNvPicPr/>
                   </pic:nvPicPr>
                   <pic:blipFill>
-                    <a:blip r:embed="rId12" cstate="print">
+                    <a:blip r:embed="rId11" cstate="print">
                       <a:extLst>
                         <a:ext uri="{28A0092B-C50C-407E-A947-70E740481C1C}">
                           <a14:useLocalDpi xmlns:a14="http://schemas.microsoft.com/office/drawing/2010/main" val="0"/>
@@ -7013,16 +6961,7 @@
           <w:sz w:val="28"/>
           <w:szCs w:val="28"/>
         </w:rPr>
-        <w:t xml:space="preserve">Response </w:t>
-      </w:r>
-      <w:r>
-        <w:rPr>
-          <w:rStyle w:val="eop"/>
-          <w:rFonts w:ascii="Arial" w:hAnsi="Arial" w:cs="Arial"/>
-          <w:sz w:val="28"/>
-          <w:szCs w:val="28"/>
-        </w:rPr>
-        <w:t>In Terminal</w:t>
+        <w:t>Response In Terminal</w:t>
       </w:r>
     </w:p>
     <w:p>
@@ -7053,7 +6992,7 @@
           <w14:ligatures w14:val="standardContextual"/>
         </w:rPr>
         <w:drawing>
-          <wp:inline distT="0" distB="0" distL="0" distR="0">
+          <wp:inline distT="0" distB="0" distL="0" distR="0" wp14:anchorId="7979E4CF" wp14:editId="544BE311">
             <wp:extent cx="5943600" cy="558165"/>
             <wp:effectExtent l="0" t="0" r="0" b="635"/>
             <wp:docPr id="1551682093" name="Picture 6"/>
@@ -7068,7 +7007,7 @@
                     <pic:cNvPicPr/>
                   </pic:nvPicPr>
                   <pic:blipFill>
-                    <a:blip r:embed="rId13">
+                    <a:blip r:embed="rId12">
                       <a:extLst>
                         <a:ext uri="{28A0092B-C50C-407E-A947-70E740481C1C}">
                           <a14:useLocalDpi xmlns:a14="http://schemas.microsoft.com/office/drawing/2010/main" val="0"/>
@@ -7142,7 +7081,7 @@
           <w14:ligatures w14:val="standardContextual"/>
         </w:rPr>
         <w:drawing>
-          <wp:anchor distT="0" distB="0" distL="114300" distR="114300" simplePos="0" relativeHeight="251660288" behindDoc="0" locked="0" layoutInCell="1" allowOverlap="1" wp14:anchorId="22A1C8A6">
+          <wp:anchor distT="0" distB="0" distL="114300" distR="114300" simplePos="0" relativeHeight="251668480" behindDoc="0" locked="0" layoutInCell="1" allowOverlap="1" wp14:anchorId="7E52E567" wp14:editId="4D37A5A4">
             <wp:simplePos x="0" y="0"/>
             <wp:positionH relativeFrom="column">
               <wp:posOffset>0</wp:posOffset>
@@ -7165,7 +7104,7 @@
                     <pic:cNvPicPr/>
                   </pic:nvPicPr>
                   <pic:blipFill>
-                    <a:blip r:embed="rId14">
+                    <a:blip r:embed="rId13">
                       <a:extLst>
                         <a:ext uri="{28A0092B-C50C-407E-A947-70E740481C1C}">
                           <a14:useLocalDpi xmlns:a14="http://schemas.microsoft.com/office/drawing/2010/main" val="0"/>
@@ -7227,16 +7166,6 @@
           <w:szCs w:val="36"/>
         </w:rPr>
       </w:pPr>
-    </w:p>
-    <w:p>
-      <w:pPr>
-        <w:rPr>
-          <w:rStyle w:val="eop"/>
-          <w:rFonts w:ascii="Arial" w:hAnsi="Arial" w:cs="Arial"/>
-          <w:sz w:val="36"/>
-          <w:szCs w:val="36"/>
-        </w:rPr>
-      </w:pPr>
       <w:r>
         <w:rPr>
           <w:rStyle w:val="eop"/>
@@ -7382,6 +7311,7 @@
           <w:sz w:val="26"/>
           <w:szCs w:val="26"/>
         </w:rPr>
+        <w:lastRenderedPageBreak/>
         <w:t xml:space="preserve">This cookie, named </w:t>
       </w:r>
       <w:proofErr w:type="spellStart"/>
@@ -7485,7 +7415,7 @@
                     <pic:cNvPicPr/>
                   </pic:nvPicPr>
                   <pic:blipFill>
-                    <a:blip r:embed="rId15" cstate="print">
+                    <a:blip r:embed="rId14" cstate="print">
                       <a:extLst>
                         <a:ext uri="{28A0092B-C50C-407E-A947-70E740481C1C}">
                           <a14:useLocalDpi xmlns:a14="http://schemas.microsoft.com/office/drawing/2010/main" val="0"/>
@@ -7663,7 +7593,7 @@
                     <pic:cNvPicPr/>
                   </pic:nvPicPr>
                   <pic:blipFill>
-                    <a:blip r:embed="rId16">
+                    <a:blip r:embed="rId15">
                       <a:extLst>
                         <a:ext uri="{28A0092B-C50C-407E-A947-70E740481C1C}">
                           <a14:useLocalDpi xmlns:a14="http://schemas.microsoft.com/office/drawing/2010/main" val="0"/>
@@ -7697,9 +7627,9 @@
       </w:r>
     </w:p>
     <w:sectPr>
-      <w:headerReference w:type="default" r:id="rId17"/>
-      <w:footerReference w:type="even" r:id="rId18"/>
-      <w:footerReference w:type="default" r:id="rId19"/>
+      <w:headerReference w:type="default" r:id="rId16"/>
+      <w:footerReference w:type="even" r:id="rId17"/>
+      <w:footerReference w:type="default" r:id="rId18"/>
       <w:pgSz w:w="12240" w:h="15840"/>
       <w:pgMar w:top="1440" w:right="1440" w:bottom="1440" w:left="1440" w:header="720" w:footer="720" w:gutter="0"/>
       <w:pgBorders w:offsetFrom="page">
@@ -8893,6 +8823,7 @@
   <w:style w:type="character" w:default="1" w:styleId="DefaultParagraphFont">
     <w:name w:val="Default Paragraph Font"/>
     <w:uiPriority w:val="1"/>
+    <w:semiHidden/>
     <w:unhideWhenUsed/>
   </w:style>
   <w:style w:type="table" w:default="1" w:styleId="TableNormal">

</xml_diff>